<commit_message>
Changed version of nm3replace
git-svn-id: svn://127.0.0.1/Core@12240 17c802ae-cbca-534c-9e8e-6d19a4926c45
</commit_message>
<xml_diff>
--- a/trunk/doc/readme_exnm0407002en_updt64.docx
+++ b/trunk/doc/readme_exnm0407002en_updt64.docx
@@ -80,21 +80,11 @@
       <w:pPr>
         <w:pStyle w:val="coverinfo"/>
       </w:pPr>
-      <w:r>
-        <w:fldChar w:fldCharType="begin"/>
-      </w:r>
-      <w:r>
-        <w:instrText xml:space="preserve"> DOCPROPERTY  $Product$  \* MERGEFORMAT </w:instrText>
-      </w:r>
-      <w:r>
-        <w:fldChar w:fldCharType="separate"/>
-      </w:r>
-      <w:r>
-        <w:t>Network Manager</w:t>
-      </w:r>
-      <w:r>
-        <w:fldChar w:fldCharType="end"/>
-      </w:r>
+      <w:fldSimple w:instr=" DOCPROPERTY  $Product$  \* MERGEFORMAT ">
+        <w:r>
+          <w:t>Network Manager</w:t>
+        </w:r>
+      </w:fldSimple>
     </w:p>
     <w:p>
       <w:pPr>
@@ -140,22 +130,42 @@
           <w:docGrid w:linePitch="360"/>
         </w:sectPr>
       </w:pPr>
-      <w:fldSimple w:instr=" DOCPROPERTY  &quot;$Base Release$&quot;  \* MERGEFORMAT ">
-        <w:r>
-          <w:t>4.7.0.0</w:t>
-        </w:r>
-      </w:fldSimple>
+      <w:r>
+        <w:fldChar w:fldCharType="begin"/>
+      </w:r>
+      <w:r>
+        <w:instrText xml:space="preserve"> DOCPROPERTY  "$Base Release$"  \* MERGEFORMAT </w:instrText>
+      </w:r>
+      <w:r>
+        <w:fldChar w:fldCharType="separate"/>
+      </w:r>
+      <w:r>
+        <w:t>4.7.0.0</w:t>
+      </w:r>
+      <w:r>
+        <w:fldChar w:fldCharType="end"/>
+      </w:r>
       <w:r>
         <w:t xml:space="preserve"> Fix</w:t>
       </w:r>
       <w:r>
         <w:t xml:space="preserve"> </w:t>
       </w:r>
-      <w:fldSimple w:instr=" DOCPROPERTY  &quot;$Fix Number$&quot;  \* MERGEFORMAT ">
-        <w:r>
-          <w:t>64</w:t>
-        </w:r>
-      </w:fldSimple>
+      <w:r>
+        <w:fldChar w:fldCharType="begin"/>
+      </w:r>
+      <w:r>
+        <w:instrText xml:space="preserve"> DOCPROPERTY  "$Fix Number$"  \* MERGEFORMAT </w:instrText>
+      </w:r>
+      <w:r>
+        <w:fldChar w:fldCharType="separate"/>
+      </w:r>
+      <w:r>
+        <w:t>64</w:t>
+      </w:r>
+      <w:r>
+        <w:fldChar w:fldCharType="end"/>
+      </w:r>
     </w:p>
     <w:p>
       <w:pPr>
@@ -786,7 +796,6 @@
                 <w:rStyle w:val="TableTitleline"/>
               </w:rPr>
             </w:pPr>
-            <w:bookmarkStart w:id="2" w:name="_GoBack"/>
             <w:r>
               <w:rPr>
                 <w:rStyle w:val="TableTitleline"/>
@@ -803,15 +812,24 @@
             <w:pPr>
               <w:pStyle w:val="TableText"/>
             </w:pPr>
-            <w:fldSimple w:instr=" DOCPROPERTY  &quot;$Base Release$&quot;  \* MERGEFORMAT ">
-              <w:r>
-                <w:t>4.7.0.0</w:t>
-              </w:r>
-            </w:fldSimple>
+            <w:r>
+              <w:fldChar w:fldCharType="begin"/>
+            </w:r>
+            <w:r>
+              <w:instrText xml:space="preserve"> DOCPROPERTY  "$Base Release$"  \* MERGEFORMAT </w:instrText>
+            </w:r>
+            <w:r>
+              <w:fldChar w:fldCharType="separate"/>
+            </w:r>
+            <w:r>
+              <w:t>4.7.0.0</w:t>
+            </w:r>
+            <w:r>
+              <w:fldChar w:fldCharType="end"/>
+            </w:r>
           </w:p>
         </w:tc>
       </w:tr>
-      <w:bookmarkEnd w:id="2"/>
       <w:tr>
         <w:trPr>
           <w:trHeight w:val="181"/>
@@ -1154,11 +1172,21 @@
               </w:rPr>
               <w:t xml:space="preserve">At the prompt type START </w:t>
             </w:r>
-            <w:fldSimple w:instr=" DOCPROPERTY  &quot;$Install SQL Script$&quot;  \* MERGEFORMAT ">
-              <w:r>
-                <w:t>exnm04070002en_updt64.sql</w:t>
-              </w:r>
-            </w:fldSimple>
+            <w:r>
+              <w:fldChar w:fldCharType="begin"/>
+            </w:r>
+            <w:r>
+              <w:instrText xml:space="preserve"> DOCPROPERTY  "$Install SQL Script$"  \* MERGEFORMAT </w:instrText>
+            </w:r>
+            <w:r>
+              <w:fldChar w:fldCharType="separate"/>
+            </w:r>
+            <w:r>
+              <w:t>exnm04070002en_updt64.sql</w:t>
+            </w:r>
+            <w:r>
+              <w:fldChar w:fldCharType="end"/>
+            </w:r>
             <w:r>
               <w:rPr>
                 <w:rFonts w:cs="Arial"/>
@@ -1410,14 +1438,14 @@
       <w:pPr>
         <w:pStyle w:val="Heading1"/>
       </w:pPr>
-      <w:bookmarkStart w:id="3" w:name="_Toc498426106"/>
+      <w:bookmarkStart w:id="2" w:name="_Toc498426106"/>
       <w:r>
         <w:t>L</w:t>
       </w:r>
       <w:r>
         <w:t>ist of Amended Files</w:t>
       </w:r>
-      <w:bookmarkEnd w:id="3"/>
+      <w:bookmarkEnd w:id="2"/>
     </w:p>
     <w:tbl>
       <w:tblPr>
@@ -1836,8 +1864,18 @@
                 <w:sz w:val="16"/>
                 <w:szCs w:val="16"/>
               </w:rPr>
-              <w:t>2.8.1.0</w:t>
-            </w:r>
+              <w:t>2.8.1.</w:t>
+            </w:r>
+            <w:r>
+              <w:rPr>
+                <w:rFonts w:ascii="Arial" w:hAnsi="Arial" w:cs="Arial"/>
+                <w:sz w:val="16"/>
+                <w:szCs w:val="16"/>
+              </w:rPr>
+              <w:t>1</w:t>
+            </w:r>
+            <w:bookmarkStart w:id="3" w:name="_GoBack"/>
+            <w:bookmarkEnd w:id="3"/>
           </w:p>
         </w:tc>
       </w:tr>
@@ -2666,7 +2704,7 @@
             <w:fldChar w:fldCharType="separate"/>
           </w:r>
           <w:r>
-            <w:t>23-Jul-19</w:t>
+            <w:t>24-Jul-19</w:t>
           </w:r>
           <w:r>
             <w:fldChar w:fldCharType="end"/>
@@ -2827,21 +2865,11 @@
               <w:rStyle w:val="HighlightText"/>
             </w:rPr>
           </w:pPr>
-          <w:r>
-            <w:fldChar w:fldCharType="begin"/>
-          </w:r>
-          <w:r>
-            <w:instrText xml:space="preserve"> DOCPROPERTY  $Product$  \* MERGEFORMAT </w:instrText>
-          </w:r>
-          <w:r>
-            <w:fldChar w:fldCharType="separate"/>
-          </w:r>
-          <w:r>
-            <w:t>Network Manager</w:t>
-          </w:r>
-          <w:r>
-            <w:fldChar w:fldCharType="end"/>
-          </w:r>
+          <w:fldSimple w:instr=" DOCPROPERTY  $Product$  \* MERGEFORMAT ">
+            <w:r>
+              <w:t>Network Manager</w:t>
+            </w:r>
+          </w:fldSimple>
           <w:r>
             <w:t xml:space="preserve"> Fix Release Notes</w:t>
           </w:r>
@@ -2888,39 +2916,19 @@
           <w:vAlign w:val="center"/>
         </w:tcPr>
         <w:p>
-          <w:r>
-            <w:fldChar w:fldCharType="begin"/>
-          </w:r>
-          <w:r>
-            <w:instrText xml:space="preserve"> DOCPROPERTY  "$Base Release$"  \* MERGEFORMAT </w:instrText>
-          </w:r>
-          <w:r>
-            <w:fldChar w:fldCharType="separate"/>
-          </w:r>
-          <w:r>
-            <w:t>4.7.0.0</w:t>
-          </w:r>
-          <w:r>
-            <w:fldChar w:fldCharType="end"/>
-          </w:r>
+          <w:fldSimple w:instr=" DOCPROPERTY  &quot;$Base Release$&quot;  \* MERGEFORMAT ">
+            <w:r>
+              <w:t>4.7.0.0</w:t>
+            </w:r>
+          </w:fldSimple>
           <w:r>
             <w:t xml:space="preserve"> Fix </w:t>
           </w:r>
-          <w:r>
-            <w:fldChar w:fldCharType="begin"/>
-          </w:r>
-          <w:r>
-            <w:instrText xml:space="preserve"> DOCPROPERTY  "$Fix Number$"  \* MERGEFORMAT </w:instrText>
-          </w:r>
-          <w:r>
-            <w:fldChar w:fldCharType="separate"/>
-          </w:r>
-          <w:r>
-            <w:t>64</w:t>
-          </w:r>
-          <w:r>
-            <w:fldChar w:fldCharType="end"/>
-          </w:r>
+          <w:fldSimple w:instr=" DOCPROPERTY  &quot;$Fix Number$&quot;  \* MERGEFORMAT ">
+            <w:r>
+              <w:t>64</w:t>
+            </w:r>
+          </w:fldSimple>
           <w:r>
             <w:fldChar w:fldCharType="begin"/>
           </w:r>
@@ -2959,7 +2967,7 @@
               <w:sz w:val="22"/>
               <w:szCs w:val="22"/>
             </w:rPr>
-            <w:t>23-Jul-2019</w:t>
+            <w:t>24-Jul-2019</w:t>
           </w:r>
           <w:r>
             <w:rPr>
@@ -8302,7 +8310,7 @@
 </file>
 
 <file path=customXml/itemProps1.xml><?xml version="1.0" encoding="utf-8"?>
-<ds:datastoreItem xmlns:ds="http://schemas.openxmlformats.org/officeDocument/2006/customXml" ds:itemID="{E4A3FC3D-BD14-4419-93B6-C1AC469D15EC}">
+<ds:datastoreItem xmlns:ds="http://schemas.openxmlformats.org/officeDocument/2006/customXml" ds:itemID="{6F082D4C-C731-404D-B759-B4E995DBE000}">
   <ds:schemaRefs>
     <ds:schemaRef ds:uri="http://schemas.openxmlformats.org/officeDocument/2006/bibliography"/>
   </ds:schemaRefs>

</xml_diff>